<commit_message>
Changed to capital letter
</commit_message>
<xml_diff>
--- a/Helpfile.docx
+++ b/Helpfile.docx
@@ -1,10 +1,10 @@
 
 <file path=word/document.xml><?xml version="1.0" encoding="utf-8"?>
-<w:document xmlns:wpc="http://schemas.microsoft.com/office/word/2010/wordprocessingCanvas" xmlns:cx="http://schemas.microsoft.com/office/drawing/2014/chartex" xmlns:cx1="http://schemas.microsoft.com/office/drawing/2015/9/8/chartex" xmlns:cx2="http://schemas.microsoft.com/office/drawing/2015/10/21/chartex" xmlns:cx3="http://schemas.microsoft.com/office/drawing/2016/5/9/chartex" xmlns:cx4="http://schemas.microsoft.com/office/drawing/2016/5/10/chartex" xmlns:cx5="http://schemas.microsoft.com/office/drawing/2016/5/11/chartex" xmlns:cx6="http://schemas.microsoft.com/office/drawing/2016/5/12/chartex" xmlns:cx7="http://schemas.microsoft.com/office/drawing/2016/5/13/chartex" xmlns:cx8="http://schemas.microsoft.com/office/drawing/2016/5/14/chartex" xmlns:mc="http://schemas.openxmlformats.org/markup-compatibility/2006" xmlns:aink="http://schemas.microsoft.com/office/drawing/2016/ink" xmlns:am3d="http://schemas.microsoft.com/office/drawing/2017/model3d" xmlns:o="urn:schemas-microsoft-com:office:office" xmlns:r="http://schemas.openxmlformats.org/officeDocument/2006/relationships" xmlns:m="http://schemas.openxmlformats.org/officeDocument/2006/math" xmlns:v="urn:schemas-microsoft-com:vml" xmlns:wp14="http://schemas.microsoft.com/office/word/2010/wordprocessingDrawing" xmlns:wp="http://schemas.openxmlformats.org/drawingml/2006/wordprocessingDrawing" xmlns:w10="urn:schemas-microsoft-com:office:word" xmlns:w="http://schemas.openxmlformats.org/wordprocessingml/2006/main" xmlns:w14="http://schemas.microsoft.com/office/word/2010/wordml" xmlns:w15="http://schemas.microsoft.com/office/word/2012/wordml" xmlns:w16cex="http://schemas.microsoft.com/office/word/2018/wordml/cex" xmlns:w16cid="http://schemas.microsoft.com/office/word/2016/wordml/cid" xmlns:w16="http://schemas.microsoft.com/office/word/2018/wordml" xmlns:w16sdtdh="http://schemas.microsoft.com/office/word/2020/wordml/sdtdatahash" xmlns:w16se="http://schemas.microsoft.com/office/word/2015/wordml/symex" xmlns:wpg="http://schemas.microsoft.com/office/word/2010/wordprocessingGroup" xmlns:wpi="http://schemas.microsoft.com/office/word/2010/wordprocessingInk" xmlns:wne="http://schemas.microsoft.com/office/word/2006/wordml" xmlns:wps="http://schemas.microsoft.com/office/word/2010/wordprocessingShape" mc:Ignorable="w14 w15 w16se w16cid w16 w16cex w16sdtdh wp14">
+<w:document xmlns:wpc="http://schemas.microsoft.com/office/word/2010/wordprocessingCanvas" xmlns:cx="http://schemas.microsoft.com/office/drawing/2014/chartex" xmlns:cx1="http://schemas.microsoft.com/office/drawing/2015/9/8/chartex" xmlns:cx2="http://schemas.microsoft.com/office/drawing/2015/10/21/chartex" xmlns:cx3="http://schemas.microsoft.com/office/drawing/2016/5/9/chartex" xmlns:cx4="http://schemas.microsoft.com/office/drawing/2016/5/10/chartex" xmlns:cx5="http://schemas.microsoft.com/office/drawing/2016/5/11/chartex" xmlns:cx6="http://schemas.microsoft.com/office/drawing/2016/5/12/chartex" xmlns:cx7="http://schemas.microsoft.com/office/drawing/2016/5/13/chartex" xmlns:cx8="http://schemas.microsoft.com/office/drawing/2016/5/14/chartex" xmlns:mc="http://schemas.openxmlformats.org/markup-compatibility/2006" xmlns:aink="http://schemas.microsoft.com/office/drawing/2016/ink" xmlns:am3d="http://schemas.microsoft.com/office/drawing/2017/model3d" xmlns:o="urn:schemas-microsoft-com:office:office" xmlns:oel="http://schemas.microsoft.com/office/2019/extlst" xmlns:r="http://schemas.openxmlformats.org/officeDocument/2006/relationships" xmlns:m="http://schemas.openxmlformats.org/officeDocument/2006/math" xmlns:v="urn:schemas-microsoft-com:vml" xmlns:wp14="http://schemas.microsoft.com/office/word/2010/wordprocessingDrawing" xmlns:wp="http://schemas.openxmlformats.org/drawingml/2006/wordprocessingDrawing" xmlns:w10="urn:schemas-microsoft-com:office:word" xmlns:w="http://schemas.openxmlformats.org/wordprocessingml/2006/main" xmlns:w14="http://schemas.microsoft.com/office/word/2010/wordml" xmlns:w15="http://schemas.microsoft.com/office/word/2012/wordml" xmlns:w16cex="http://schemas.microsoft.com/office/word/2018/wordml/cex" xmlns:w16cid="http://schemas.microsoft.com/office/word/2016/wordml/cid" xmlns:w16="http://schemas.microsoft.com/office/word/2018/wordml" xmlns:w16sdtdh="http://schemas.microsoft.com/office/word/2020/wordml/sdtdatahash" xmlns:w16se="http://schemas.microsoft.com/office/word/2015/wordml/symex" xmlns:wpg="http://schemas.microsoft.com/office/word/2010/wordprocessingGroup" xmlns:wpi="http://schemas.microsoft.com/office/word/2010/wordprocessingInk" xmlns:wne="http://schemas.microsoft.com/office/word/2006/wordml" xmlns:wps="http://schemas.microsoft.com/office/word/2010/wordprocessingShape" mc:Ignorable="w14 w15 w16se w16cid w16 w16cex w16sdtdh wp14">
   <w:body>
     <w:p>
       <w:pPr>
-        <w:pStyle w:val="Title"/>
+        <w:pStyle w:val="Titel"/>
         <w:rPr>
           <w:lang w:val="en-US"/>
         </w:rPr>
@@ -18,7 +18,7 @@
     </w:p>
     <w:p>
       <w:pPr>
-        <w:pStyle w:val="Heading1"/>
+        <w:pStyle w:val="Kop1"/>
         <w:rPr>
           <w:lang w:val="en-US"/>
         </w:rPr>
@@ -656,18 +656,12 @@
         <w:rPr>
           <w:lang w:val="en-US"/>
         </w:rPr>
-        <w:t xml:space="preserve"> </w:t>
-      </w:r>
-      <w:r>
-        <w:rPr>
-          <w:lang w:val="en-US"/>
-        </w:rPr>
-        <w:t xml:space="preserve">You can plot </w:t>
-      </w:r>
-    </w:p>
-    <w:p>
-      <w:pPr>
-        <w:pStyle w:val="ListParagraph"/>
+        <w:t xml:space="preserve"> You can plot </w:t>
+      </w:r>
+    </w:p>
+    <w:p>
+      <w:pPr>
+        <w:pStyle w:val="Lijstalinea"/>
         <w:numPr>
           <w:ilvl w:val="0"/>
           <w:numId w:val="1"/>
@@ -680,13 +674,7 @@
         <w:rPr>
           <w:lang w:val="en-US"/>
         </w:rPr>
-        <w:t>the data</w:t>
-      </w:r>
-      <w:r>
-        <w:rPr>
-          <w:lang w:val="en-US"/>
-        </w:rPr>
-        <w:t xml:space="preserve"> </w:t>
+        <w:t xml:space="preserve">the data </w:t>
       </w:r>
       <w:r>
         <w:rPr>
@@ -697,7 +685,7 @@
     </w:p>
     <w:p>
       <w:pPr>
-        <w:pStyle w:val="ListParagraph"/>
+        <w:pStyle w:val="Lijstalinea"/>
         <w:numPr>
           <w:ilvl w:val="0"/>
           <w:numId w:val="1"/>
@@ -727,7 +715,7 @@
     </w:p>
     <w:p>
       <w:pPr>
-        <w:pStyle w:val="ListParagraph"/>
+        <w:pStyle w:val="Lijstalinea"/>
         <w:numPr>
           <w:ilvl w:val="0"/>
           <w:numId w:val="1"/>
@@ -769,7 +757,7 @@
     </w:p>
     <w:p>
       <w:pPr>
-        <w:pStyle w:val="ListParagraph"/>
+        <w:pStyle w:val="Lijstalinea"/>
         <w:numPr>
           <w:ilvl w:val="0"/>
           <w:numId w:val="1"/>
@@ -811,7 +799,7 @@
     </w:p>
     <w:p>
       <w:pPr>
-        <w:pStyle w:val="ListParagraph"/>
+        <w:pStyle w:val="Lijstalinea"/>
         <w:numPr>
           <w:ilvl w:val="0"/>
           <w:numId w:val="1"/>
@@ -847,7 +835,7 @@
     </w:p>
     <w:p>
       <w:pPr>
-        <w:pStyle w:val="ListParagraph"/>
+        <w:pStyle w:val="Lijstalinea"/>
         <w:numPr>
           <w:ilvl w:val="0"/>
           <w:numId w:val="1"/>
@@ -865,7 +853,7 @@
     </w:p>
     <w:p>
       <w:pPr>
-        <w:pStyle w:val="ListParagraph"/>
+        <w:pStyle w:val="Lijstalinea"/>
         <w:numPr>
           <w:ilvl w:val="0"/>
           <w:numId w:val="1"/>
@@ -943,7 +931,7 @@
     </w:p>
     <w:p>
       <w:pPr>
-        <w:pStyle w:val="Heading1"/>
+        <w:pStyle w:val="Kop1"/>
         <w:rPr>
           <w:lang w:val="en-US"/>
         </w:rPr>
@@ -953,7 +941,13 @@
           <w:lang w:val="en-US"/>
         </w:rPr>
         <w:lastRenderedPageBreak/>
-        <w:t>data without outliers</w:t>
+        <w:t>D</w:t>
+      </w:r>
+      <w:r>
+        <w:rPr>
+          <w:lang w:val="en-US"/>
+        </w:rPr>
+        <w:t>ata without outliers</w:t>
       </w:r>
     </w:p>
     <w:p>
@@ -1119,7 +1113,7 @@
     </w:p>
     <w:p>
       <w:pPr>
-        <w:pStyle w:val="Heading1"/>
+        <w:pStyle w:val="Kop1"/>
         <w:rPr>
           <w:lang w:val="en-US"/>
         </w:rPr>
@@ -1278,7 +1272,7 @@
     </w:p>
     <w:p>
       <w:pPr>
-        <w:pStyle w:val="Heading1"/>
+        <w:pStyle w:val="Kop1"/>
         <w:rPr>
           <w:lang w:val="en-US"/>
         </w:rPr>
@@ -1441,7 +1435,7 @@
     </w:p>
     <w:p>
       <w:pPr>
-        <w:pStyle w:val="Heading1"/>
+        <w:pStyle w:val="Kop1"/>
         <w:rPr>
           <w:lang w:val="en-US"/>
         </w:rPr>
@@ -1670,7 +1664,7 @@
 </file>
 
 <file path=word/endnotes.xml><?xml version="1.0" encoding="utf-8"?>
-<w:endnotes xmlns:wpc="http://schemas.microsoft.com/office/word/2010/wordprocessingCanvas" xmlns:cx="http://schemas.microsoft.com/office/drawing/2014/chartex" xmlns:cx1="http://schemas.microsoft.com/office/drawing/2015/9/8/chartex" xmlns:cx2="http://schemas.microsoft.com/office/drawing/2015/10/21/chartex" xmlns:cx3="http://schemas.microsoft.com/office/drawing/2016/5/9/chartex" xmlns:cx4="http://schemas.microsoft.com/office/drawing/2016/5/10/chartex" xmlns:cx5="http://schemas.microsoft.com/office/drawing/2016/5/11/chartex" xmlns:cx6="http://schemas.microsoft.com/office/drawing/2016/5/12/chartex" xmlns:cx7="http://schemas.microsoft.com/office/drawing/2016/5/13/chartex" xmlns:cx8="http://schemas.microsoft.com/office/drawing/2016/5/14/chartex" xmlns:mc="http://schemas.openxmlformats.org/markup-compatibility/2006" xmlns:aink="http://schemas.microsoft.com/office/drawing/2016/ink" xmlns:am3d="http://schemas.microsoft.com/office/drawing/2017/model3d" xmlns:o="urn:schemas-microsoft-com:office:office" xmlns:r="http://schemas.openxmlformats.org/officeDocument/2006/relationships" xmlns:m="http://schemas.openxmlformats.org/officeDocument/2006/math" xmlns:v="urn:schemas-microsoft-com:vml" xmlns:wp14="http://schemas.microsoft.com/office/word/2010/wordprocessingDrawing" xmlns:wp="http://schemas.openxmlformats.org/drawingml/2006/wordprocessingDrawing" xmlns:w10="urn:schemas-microsoft-com:office:word" xmlns:w="http://schemas.openxmlformats.org/wordprocessingml/2006/main" xmlns:w14="http://schemas.microsoft.com/office/word/2010/wordml" xmlns:w15="http://schemas.microsoft.com/office/word/2012/wordml" xmlns:w16cex="http://schemas.microsoft.com/office/word/2018/wordml/cex" xmlns:w16cid="http://schemas.microsoft.com/office/word/2016/wordml/cid" xmlns:w16="http://schemas.microsoft.com/office/word/2018/wordml" xmlns:w16sdtdh="http://schemas.microsoft.com/office/word/2020/wordml/sdtdatahash" xmlns:w16se="http://schemas.microsoft.com/office/word/2015/wordml/symex" xmlns:wpg="http://schemas.microsoft.com/office/word/2010/wordprocessingGroup" xmlns:wpi="http://schemas.microsoft.com/office/word/2010/wordprocessingInk" xmlns:wne="http://schemas.microsoft.com/office/word/2006/wordml" xmlns:wps="http://schemas.microsoft.com/office/word/2010/wordprocessingShape" mc:Ignorable="w14 w15 w16se w16cid w16 w16cex w16sdtdh wp14">
+<w:endnotes xmlns:wpc="http://schemas.microsoft.com/office/word/2010/wordprocessingCanvas" xmlns:cx="http://schemas.microsoft.com/office/drawing/2014/chartex" xmlns:cx1="http://schemas.microsoft.com/office/drawing/2015/9/8/chartex" xmlns:cx2="http://schemas.microsoft.com/office/drawing/2015/10/21/chartex" xmlns:cx3="http://schemas.microsoft.com/office/drawing/2016/5/9/chartex" xmlns:cx4="http://schemas.microsoft.com/office/drawing/2016/5/10/chartex" xmlns:cx5="http://schemas.microsoft.com/office/drawing/2016/5/11/chartex" xmlns:cx6="http://schemas.microsoft.com/office/drawing/2016/5/12/chartex" xmlns:cx7="http://schemas.microsoft.com/office/drawing/2016/5/13/chartex" xmlns:cx8="http://schemas.microsoft.com/office/drawing/2016/5/14/chartex" xmlns:mc="http://schemas.openxmlformats.org/markup-compatibility/2006" xmlns:aink="http://schemas.microsoft.com/office/drawing/2016/ink" xmlns:am3d="http://schemas.microsoft.com/office/drawing/2017/model3d" xmlns:o="urn:schemas-microsoft-com:office:office" xmlns:oel="http://schemas.microsoft.com/office/2019/extlst" xmlns:r="http://schemas.openxmlformats.org/officeDocument/2006/relationships" xmlns:m="http://schemas.openxmlformats.org/officeDocument/2006/math" xmlns:v="urn:schemas-microsoft-com:vml" xmlns:wp14="http://schemas.microsoft.com/office/word/2010/wordprocessingDrawing" xmlns:wp="http://schemas.openxmlformats.org/drawingml/2006/wordprocessingDrawing" xmlns:w10="urn:schemas-microsoft-com:office:word" xmlns:w="http://schemas.openxmlformats.org/wordprocessingml/2006/main" xmlns:w14="http://schemas.microsoft.com/office/word/2010/wordml" xmlns:w15="http://schemas.microsoft.com/office/word/2012/wordml" xmlns:w16cex="http://schemas.microsoft.com/office/word/2018/wordml/cex" xmlns:w16cid="http://schemas.microsoft.com/office/word/2016/wordml/cid" xmlns:w16="http://schemas.microsoft.com/office/word/2018/wordml" xmlns:w16sdtdh="http://schemas.microsoft.com/office/word/2020/wordml/sdtdatahash" xmlns:w16se="http://schemas.microsoft.com/office/word/2015/wordml/symex" xmlns:wpg="http://schemas.microsoft.com/office/word/2010/wordprocessingGroup" xmlns:wpi="http://schemas.microsoft.com/office/word/2010/wordprocessingInk" xmlns:wne="http://schemas.microsoft.com/office/word/2006/wordml" xmlns:wps="http://schemas.microsoft.com/office/word/2010/wordprocessingShape" mc:Ignorable="w14 w15 w16se w16cid w16 w16cex w16sdtdh wp14">
   <w:endnote w:type="separator" w:id="-1">
     <w:p>
       <w:pPr>
@@ -1695,7 +1689,7 @@
 </file>
 
 <file path=word/footer1.xml><?xml version="1.0" encoding="utf-8"?>
-<w:ftr xmlns:wpc="http://schemas.microsoft.com/office/word/2010/wordprocessingCanvas" xmlns:cx="http://schemas.microsoft.com/office/drawing/2014/chartex" xmlns:cx1="http://schemas.microsoft.com/office/drawing/2015/9/8/chartex" xmlns:cx2="http://schemas.microsoft.com/office/drawing/2015/10/21/chartex" xmlns:cx3="http://schemas.microsoft.com/office/drawing/2016/5/9/chartex" xmlns:cx4="http://schemas.microsoft.com/office/drawing/2016/5/10/chartex" xmlns:cx5="http://schemas.microsoft.com/office/drawing/2016/5/11/chartex" xmlns:cx6="http://schemas.microsoft.com/office/drawing/2016/5/12/chartex" xmlns:cx7="http://schemas.microsoft.com/office/drawing/2016/5/13/chartex" xmlns:cx8="http://schemas.microsoft.com/office/drawing/2016/5/14/chartex" xmlns:mc="http://schemas.openxmlformats.org/markup-compatibility/2006" xmlns:aink="http://schemas.microsoft.com/office/drawing/2016/ink" xmlns:am3d="http://schemas.microsoft.com/office/drawing/2017/model3d" xmlns:o="urn:schemas-microsoft-com:office:office" xmlns:r="http://schemas.openxmlformats.org/officeDocument/2006/relationships" xmlns:m="http://schemas.openxmlformats.org/officeDocument/2006/math" xmlns:v="urn:schemas-microsoft-com:vml" xmlns:wp14="http://schemas.microsoft.com/office/word/2010/wordprocessingDrawing" xmlns:wp="http://schemas.openxmlformats.org/drawingml/2006/wordprocessingDrawing" xmlns:w10="urn:schemas-microsoft-com:office:word" xmlns:w="http://schemas.openxmlformats.org/wordprocessingml/2006/main" xmlns:w14="http://schemas.microsoft.com/office/word/2010/wordml" xmlns:w15="http://schemas.microsoft.com/office/word/2012/wordml" xmlns:w16cex="http://schemas.microsoft.com/office/word/2018/wordml/cex" xmlns:w16cid="http://schemas.microsoft.com/office/word/2016/wordml/cid" xmlns:w16="http://schemas.microsoft.com/office/word/2018/wordml" xmlns:w16sdtdh="http://schemas.microsoft.com/office/word/2020/wordml/sdtdatahash" xmlns:w16se="http://schemas.microsoft.com/office/word/2015/wordml/symex" xmlns:wpg="http://schemas.microsoft.com/office/word/2010/wordprocessingGroup" xmlns:wpi="http://schemas.microsoft.com/office/word/2010/wordprocessingInk" xmlns:wne="http://schemas.microsoft.com/office/word/2006/wordml" xmlns:wps="http://schemas.microsoft.com/office/word/2010/wordprocessingShape" mc:Ignorable="w14 w15 w16se w16cid w16 w16cex w16sdtdh wp14">
+<w:ftr xmlns:wpc="http://schemas.microsoft.com/office/word/2010/wordprocessingCanvas" xmlns:cx="http://schemas.microsoft.com/office/drawing/2014/chartex" xmlns:cx1="http://schemas.microsoft.com/office/drawing/2015/9/8/chartex" xmlns:cx2="http://schemas.microsoft.com/office/drawing/2015/10/21/chartex" xmlns:cx3="http://schemas.microsoft.com/office/drawing/2016/5/9/chartex" xmlns:cx4="http://schemas.microsoft.com/office/drawing/2016/5/10/chartex" xmlns:cx5="http://schemas.microsoft.com/office/drawing/2016/5/11/chartex" xmlns:cx6="http://schemas.microsoft.com/office/drawing/2016/5/12/chartex" xmlns:cx7="http://schemas.microsoft.com/office/drawing/2016/5/13/chartex" xmlns:cx8="http://schemas.microsoft.com/office/drawing/2016/5/14/chartex" xmlns:mc="http://schemas.openxmlformats.org/markup-compatibility/2006" xmlns:aink="http://schemas.microsoft.com/office/drawing/2016/ink" xmlns:am3d="http://schemas.microsoft.com/office/drawing/2017/model3d" xmlns:o="urn:schemas-microsoft-com:office:office" xmlns:oel="http://schemas.microsoft.com/office/2019/extlst" xmlns:r="http://schemas.openxmlformats.org/officeDocument/2006/relationships" xmlns:m="http://schemas.openxmlformats.org/officeDocument/2006/math" xmlns:v="urn:schemas-microsoft-com:vml" xmlns:wp14="http://schemas.microsoft.com/office/word/2010/wordprocessingDrawing" xmlns:wp="http://schemas.openxmlformats.org/drawingml/2006/wordprocessingDrawing" xmlns:w10="urn:schemas-microsoft-com:office:word" xmlns:w="http://schemas.openxmlformats.org/wordprocessingml/2006/main" xmlns:w14="http://schemas.microsoft.com/office/word/2010/wordml" xmlns:w15="http://schemas.microsoft.com/office/word/2012/wordml" xmlns:w16cex="http://schemas.microsoft.com/office/word/2018/wordml/cex" xmlns:w16cid="http://schemas.microsoft.com/office/word/2016/wordml/cid" xmlns:w16="http://schemas.microsoft.com/office/word/2018/wordml" xmlns:w16sdtdh="http://schemas.microsoft.com/office/word/2020/wordml/sdtdatahash" xmlns:w16se="http://schemas.microsoft.com/office/word/2015/wordml/symex" xmlns:wpg="http://schemas.microsoft.com/office/word/2010/wordprocessingGroup" xmlns:wpi="http://schemas.microsoft.com/office/word/2010/wordprocessingInk" xmlns:wne="http://schemas.microsoft.com/office/word/2006/wordml" xmlns:wps="http://schemas.microsoft.com/office/word/2010/wordprocessingShape" mc:Ignorable="w14 w15 w16se w16cid w16 w16cex w16sdtdh wp14">
   <w:sdt>
     <w:sdtPr>
       <w:id w:val="1526606687"/>
@@ -1712,7 +1706,7 @@
     <w:sdtContent>
       <w:p>
         <w:pPr>
-          <w:pStyle w:val="Footer"/>
+          <w:pStyle w:val="Voettekst"/>
           <w:jc w:val="right"/>
         </w:pPr>
         <w:r>
@@ -1741,14 +1735,14 @@
   </w:sdt>
   <w:p>
     <w:pPr>
-      <w:pStyle w:val="Footer"/>
+      <w:pStyle w:val="Voettekst"/>
     </w:pPr>
   </w:p>
 </w:ftr>
 </file>
 
 <file path=word/footnotes.xml><?xml version="1.0" encoding="utf-8"?>
-<w:footnotes xmlns:wpc="http://schemas.microsoft.com/office/word/2010/wordprocessingCanvas" xmlns:cx="http://schemas.microsoft.com/office/drawing/2014/chartex" xmlns:cx1="http://schemas.microsoft.com/office/drawing/2015/9/8/chartex" xmlns:cx2="http://schemas.microsoft.com/office/drawing/2015/10/21/chartex" xmlns:cx3="http://schemas.microsoft.com/office/drawing/2016/5/9/chartex" xmlns:cx4="http://schemas.microsoft.com/office/drawing/2016/5/10/chartex" xmlns:cx5="http://schemas.microsoft.com/office/drawing/2016/5/11/chartex" xmlns:cx6="http://schemas.microsoft.com/office/drawing/2016/5/12/chartex" xmlns:cx7="http://schemas.microsoft.com/office/drawing/2016/5/13/chartex" xmlns:cx8="http://schemas.microsoft.com/office/drawing/2016/5/14/chartex" xmlns:mc="http://schemas.openxmlformats.org/markup-compatibility/2006" xmlns:aink="http://schemas.microsoft.com/office/drawing/2016/ink" xmlns:am3d="http://schemas.microsoft.com/office/drawing/2017/model3d" xmlns:o="urn:schemas-microsoft-com:office:office" xmlns:r="http://schemas.openxmlformats.org/officeDocument/2006/relationships" xmlns:m="http://schemas.openxmlformats.org/officeDocument/2006/math" xmlns:v="urn:schemas-microsoft-com:vml" xmlns:wp14="http://schemas.microsoft.com/office/word/2010/wordprocessingDrawing" xmlns:wp="http://schemas.openxmlformats.org/drawingml/2006/wordprocessingDrawing" xmlns:w10="urn:schemas-microsoft-com:office:word" xmlns:w="http://schemas.openxmlformats.org/wordprocessingml/2006/main" xmlns:w14="http://schemas.microsoft.com/office/word/2010/wordml" xmlns:w15="http://schemas.microsoft.com/office/word/2012/wordml" xmlns:w16cex="http://schemas.microsoft.com/office/word/2018/wordml/cex" xmlns:w16cid="http://schemas.microsoft.com/office/word/2016/wordml/cid" xmlns:w16="http://schemas.microsoft.com/office/word/2018/wordml" xmlns:w16sdtdh="http://schemas.microsoft.com/office/word/2020/wordml/sdtdatahash" xmlns:w16se="http://schemas.microsoft.com/office/word/2015/wordml/symex" xmlns:wpg="http://schemas.microsoft.com/office/word/2010/wordprocessingGroup" xmlns:wpi="http://schemas.microsoft.com/office/word/2010/wordprocessingInk" xmlns:wne="http://schemas.microsoft.com/office/word/2006/wordml" xmlns:wps="http://schemas.microsoft.com/office/word/2010/wordprocessingShape" mc:Ignorable="w14 w15 w16se w16cid w16 w16cex w16sdtdh wp14">
+<w:footnotes xmlns:wpc="http://schemas.microsoft.com/office/word/2010/wordprocessingCanvas" xmlns:cx="http://schemas.microsoft.com/office/drawing/2014/chartex" xmlns:cx1="http://schemas.microsoft.com/office/drawing/2015/9/8/chartex" xmlns:cx2="http://schemas.microsoft.com/office/drawing/2015/10/21/chartex" xmlns:cx3="http://schemas.microsoft.com/office/drawing/2016/5/9/chartex" xmlns:cx4="http://schemas.microsoft.com/office/drawing/2016/5/10/chartex" xmlns:cx5="http://schemas.microsoft.com/office/drawing/2016/5/11/chartex" xmlns:cx6="http://schemas.microsoft.com/office/drawing/2016/5/12/chartex" xmlns:cx7="http://schemas.microsoft.com/office/drawing/2016/5/13/chartex" xmlns:cx8="http://schemas.microsoft.com/office/drawing/2016/5/14/chartex" xmlns:mc="http://schemas.openxmlformats.org/markup-compatibility/2006" xmlns:aink="http://schemas.microsoft.com/office/drawing/2016/ink" xmlns:am3d="http://schemas.microsoft.com/office/drawing/2017/model3d" xmlns:o="urn:schemas-microsoft-com:office:office" xmlns:oel="http://schemas.microsoft.com/office/2019/extlst" xmlns:r="http://schemas.openxmlformats.org/officeDocument/2006/relationships" xmlns:m="http://schemas.openxmlformats.org/officeDocument/2006/math" xmlns:v="urn:schemas-microsoft-com:vml" xmlns:wp14="http://schemas.microsoft.com/office/word/2010/wordprocessingDrawing" xmlns:wp="http://schemas.openxmlformats.org/drawingml/2006/wordprocessingDrawing" xmlns:w10="urn:schemas-microsoft-com:office:word" xmlns:w="http://schemas.openxmlformats.org/wordprocessingml/2006/main" xmlns:w14="http://schemas.microsoft.com/office/word/2010/wordml" xmlns:w15="http://schemas.microsoft.com/office/word/2012/wordml" xmlns:w16cex="http://schemas.microsoft.com/office/word/2018/wordml/cex" xmlns:w16cid="http://schemas.microsoft.com/office/word/2016/wordml/cid" xmlns:w16="http://schemas.microsoft.com/office/word/2018/wordml" xmlns:w16sdtdh="http://schemas.microsoft.com/office/word/2020/wordml/sdtdatahash" xmlns:w16se="http://schemas.microsoft.com/office/word/2015/wordml/symex" xmlns:wpg="http://schemas.microsoft.com/office/word/2010/wordprocessingGroup" xmlns:wpi="http://schemas.microsoft.com/office/word/2010/wordprocessingInk" xmlns:wne="http://schemas.microsoft.com/office/word/2006/wordml" xmlns:wps="http://schemas.microsoft.com/office/word/2010/wordprocessingShape" mc:Ignorable="w14 w15 w16se w16cid w16 w16cex w16sdtdh wp14">
   <w:footnote w:type="separator" w:id="-1">
     <w:p>
       <w:pPr>
@@ -1773,7 +1767,7 @@
 </file>
 
 <file path=word/numbering.xml><?xml version="1.0" encoding="utf-8"?>
-<w:numbering xmlns:wpc="http://schemas.microsoft.com/office/word/2010/wordprocessingCanvas" xmlns:cx="http://schemas.microsoft.com/office/drawing/2014/chartex" xmlns:cx1="http://schemas.microsoft.com/office/drawing/2015/9/8/chartex" xmlns:cx2="http://schemas.microsoft.com/office/drawing/2015/10/21/chartex" xmlns:cx3="http://schemas.microsoft.com/office/drawing/2016/5/9/chartex" xmlns:cx4="http://schemas.microsoft.com/office/drawing/2016/5/10/chartex" xmlns:cx5="http://schemas.microsoft.com/office/drawing/2016/5/11/chartex" xmlns:cx6="http://schemas.microsoft.com/office/drawing/2016/5/12/chartex" xmlns:cx7="http://schemas.microsoft.com/office/drawing/2016/5/13/chartex" xmlns:cx8="http://schemas.microsoft.com/office/drawing/2016/5/14/chartex" xmlns:mc="http://schemas.openxmlformats.org/markup-compatibility/2006" xmlns:aink="http://schemas.microsoft.com/office/drawing/2016/ink" xmlns:am3d="http://schemas.microsoft.com/office/drawing/2017/model3d" xmlns:o="urn:schemas-microsoft-com:office:office" xmlns:r="http://schemas.openxmlformats.org/officeDocument/2006/relationships" xmlns:m="http://schemas.openxmlformats.org/officeDocument/2006/math" xmlns:v="urn:schemas-microsoft-com:vml" xmlns:wp14="http://schemas.microsoft.com/office/word/2010/wordprocessingDrawing" xmlns:wp="http://schemas.openxmlformats.org/drawingml/2006/wordprocessingDrawing" xmlns:w10="urn:schemas-microsoft-com:office:word" xmlns:w="http://schemas.openxmlformats.org/wordprocessingml/2006/main" xmlns:w14="http://schemas.microsoft.com/office/word/2010/wordml" xmlns:w15="http://schemas.microsoft.com/office/word/2012/wordml" xmlns:w16cex="http://schemas.microsoft.com/office/word/2018/wordml/cex" xmlns:w16cid="http://schemas.microsoft.com/office/word/2016/wordml/cid" xmlns:w16="http://schemas.microsoft.com/office/word/2018/wordml" xmlns:w16sdtdh="http://schemas.microsoft.com/office/word/2020/wordml/sdtdatahash" xmlns:w16se="http://schemas.microsoft.com/office/word/2015/wordml/symex" xmlns:wpg="http://schemas.microsoft.com/office/word/2010/wordprocessingGroup" xmlns:wpi="http://schemas.microsoft.com/office/word/2010/wordprocessingInk" xmlns:wne="http://schemas.microsoft.com/office/word/2006/wordml" xmlns:wps="http://schemas.microsoft.com/office/word/2010/wordprocessingShape" mc:Ignorable="w14 w15 w16se w16cid w16 w16cex w16sdtdh wp14">
+<w:numbering xmlns:wpc="http://schemas.microsoft.com/office/word/2010/wordprocessingCanvas" xmlns:cx="http://schemas.microsoft.com/office/drawing/2014/chartex" xmlns:cx1="http://schemas.microsoft.com/office/drawing/2015/9/8/chartex" xmlns:cx2="http://schemas.microsoft.com/office/drawing/2015/10/21/chartex" xmlns:cx3="http://schemas.microsoft.com/office/drawing/2016/5/9/chartex" xmlns:cx4="http://schemas.microsoft.com/office/drawing/2016/5/10/chartex" xmlns:cx5="http://schemas.microsoft.com/office/drawing/2016/5/11/chartex" xmlns:cx6="http://schemas.microsoft.com/office/drawing/2016/5/12/chartex" xmlns:cx7="http://schemas.microsoft.com/office/drawing/2016/5/13/chartex" xmlns:cx8="http://schemas.microsoft.com/office/drawing/2016/5/14/chartex" xmlns:mc="http://schemas.openxmlformats.org/markup-compatibility/2006" xmlns:aink="http://schemas.microsoft.com/office/drawing/2016/ink" xmlns:am3d="http://schemas.microsoft.com/office/drawing/2017/model3d" xmlns:o="urn:schemas-microsoft-com:office:office" xmlns:oel="http://schemas.microsoft.com/office/2019/extlst" xmlns:r="http://schemas.openxmlformats.org/officeDocument/2006/relationships" xmlns:m="http://schemas.openxmlformats.org/officeDocument/2006/math" xmlns:v="urn:schemas-microsoft-com:vml" xmlns:wp14="http://schemas.microsoft.com/office/word/2010/wordprocessingDrawing" xmlns:wp="http://schemas.openxmlformats.org/drawingml/2006/wordprocessingDrawing" xmlns:w10="urn:schemas-microsoft-com:office:word" xmlns:w="http://schemas.openxmlformats.org/wordprocessingml/2006/main" xmlns:w14="http://schemas.microsoft.com/office/word/2010/wordml" xmlns:w15="http://schemas.microsoft.com/office/word/2012/wordml" xmlns:w16cex="http://schemas.microsoft.com/office/word/2018/wordml/cex" xmlns:w16cid="http://schemas.microsoft.com/office/word/2016/wordml/cid" xmlns:w16="http://schemas.microsoft.com/office/word/2018/wordml" xmlns:w16sdtdh="http://schemas.microsoft.com/office/word/2020/wordml/sdtdatahash" xmlns:w16se="http://schemas.microsoft.com/office/word/2015/wordml/symex" xmlns:wpg="http://schemas.microsoft.com/office/word/2010/wordprocessingGroup" xmlns:wpi="http://schemas.microsoft.com/office/word/2010/wordprocessingInk" xmlns:wne="http://schemas.microsoft.com/office/word/2006/wordml" xmlns:wps="http://schemas.microsoft.com/office/word/2010/wordprocessingShape" mc:Ignorable="w14 w15 w16se w16cid w16 w16cex w16sdtdh wp14">
   <w:abstractNum w:abstractNumId="0" w15:restartNumberingAfterBreak="0">
     <w:nsid w:val="1DBA2034"/>
     <w:multiLevelType w:val="hybridMultilevel"/>
@@ -1887,7 +1881,7 @@
       </w:rPr>
     </w:lvl>
   </w:abstractNum>
-  <w:num w:numId="1">
+  <w:num w:numId="1" w16cid:durableId="324213034">
     <w:abstractNumId w:val="0"/>
   </w:num>
 </w:numbering>
@@ -2288,15 +2282,15 @@
     <w:lsdException w:name="Unresolved Mention" w:semiHidden="1" w:unhideWhenUsed="1"/>
     <w:lsdException w:name="Smart Link" w:semiHidden="1" w:unhideWhenUsed="1"/>
   </w:latentStyles>
-  <w:style w:type="paragraph" w:default="1" w:styleId="Normal">
+  <w:style w:type="paragraph" w:default="1" w:styleId="Standaard">
     <w:name w:val="Normal"/>
     <w:qFormat/>
   </w:style>
-  <w:style w:type="paragraph" w:styleId="Heading1">
+  <w:style w:type="paragraph" w:styleId="Kop1">
     <w:name w:val="heading 1"/>
-    <w:basedOn w:val="Normal"/>
-    <w:next w:val="Normal"/>
-    <w:link w:val="Heading1Char"/>
+    <w:basedOn w:val="Standaard"/>
+    <w:next w:val="Standaard"/>
+    <w:link w:val="Kop1Char"/>
     <w:uiPriority w:val="9"/>
     <w:qFormat/>
     <w:rsid w:val="00FD48AA"/>
@@ -2313,13 +2307,13 @@
       <w:szCs w:val="32"/>
     </w:rPr>
   </w:style>
-  <w:style w:type="character" w:default="1" w:styleId="DefaultParagraphFont">
+  <w:style w:type="character" w:default="1" w:styleId="Standaardalinea-lettertype">
     <w:name w:val="Default Paragraph Font"/>
     <w:uiPriority w:val="1"/>
     <w:semiHidden/>
     <w:unhideWhenUsed/>
   </w:style>
-  <w:style w:type="table" w:default="1" w:styleId="TableNormal">
+  <w:style w:type="table" w:default="1" w:styleId="Standaardtabel">
     <w:name w:val="Normal Table"/>
     <w:uiPriority w:val="99"/>
     <w:semiHidden/>
@@ -2334,17 +2328,17 @@
       </w:tblCellMar>
     </w:tblPr>
   </w:style>
-  <w:style w:type="numbering" w:default="1" w:styleId="NoList">
+  <w:style w:type="numbering" w:default="1" w:styleId="Geenlijst">
     <w:name w:val="No List"/>
     <w:uiPriority w:val="99"/>
     <w:semiHidden/>
     <w:unhideWhenUsed/>
   </w:style>
-  <w:style w:type="paragraph" w:styleId="Title">
+  <w:style w:type="paragraph" w:styleId="Titel">
     <w:name w:val="Title"/>
-    <w:basedOn w:val="Normal"/>
-    <w:next w:val="Normal"/>
-    <w:link w:val="TitleChar"/>
+    <w:basedOn w:val="Standaard"/>
+    <w:next w:val="Standaard"/>
+    <w:link w:val="TitelChar"/>
     <w:uiPriority w:val="10"/>
     <w:qFormat/>
     <w:rsid w:val="00FD48AA"/>
@@ -2360,10 +2354,10 @@
       <w:szCs w:val="56"/>
     </w:rPr>
   </w:style>
-  <w:style w:type="character" w:customStyle="1" w:styleId="TitleChar">
-    <w:name w:val="Title Char"/>
-    <w:basedOn w:val="DefaultParagraphFont"/>
-    <w:link w:val="Title"/>
+  <w:style w:type="character" w:customStyle="1" w:styleId="TitelChar">
+    <w:name w:val="Titel Char"/>
+    <w:basedOn w:val="Standaardalinea-lettertype"/>
+    <w:link w:val="Titel"/>
     <w:uiPriority w:val="10"/>
     <w:rsid w:val="00FD48AA"/>
     <w:rPr>
@@ -2374,10 +2368,10 @@
       <w:szCs w:val="56"/>
     </w:rPr>
   </w:style>
-  <w:style w:type="character" w:customStyle="1" w:styleId="Heading1Char">
-    <w:name w:val="Heading 1 Char"/>
-    <w:basedOn w:val="DefaultParagraphFont"/>
-    <w:link w:val="Heading1"/>
+  <w:style w:type="character" w:customStyle="1" w:styleId="Kop1Char">
+    <w:name w:val="Kop 1 Char"/>
+    <w:basedOn w:val="Standaardalinea-lettertype"/>
+    <w:link w:val="Kop1"/>
     <w:uiPriority w:val="9"/>
     <w:rsid w:val="00FD48AA"/>
     <w:rPr>
@@ -2387,9 +2381,9 @@
       <w:szCs w:val="32"/>
     </w:rPr>
   </w:style>
-  <w:style w:type="paragraph" w:styleId="ListParagraph">
+  <w:style w:type="paragraph" w:styleId="Lijstalinea">
     <w:name w:val="List Paragraph"/>
-    <w:basedOn w:val="Normal"/>
+    <w:basedOn w:val="Standaard"/>
     <w:uiPriority w:val="34"/>
     <w:qFormat/>
     <w:rsid w:val="00CC3606"/>
@@ -2398,10 +2392,10 @@
       <w:contextualSpacing/>
     </w:pPr>
   </w:style>
-  <w:style w:type="paragraph" w:styleId="Header">
+  <w:style w:type="paragraph" w:styleId="Koptekst">
     <w:name w:val="header"/>
-    <w:basedOn w:val="Normal"/>
-    <w:link w:val="HeaderChar"/>
+    <w:basedOn w:val="Standaard"/>
+    <w:link w:val="KoptekstChar"/>
     <w:uiPriority w:val="99"/>
     <w:unhideWhenUsed/>
     <w:rsid w:val="00CC3606"/>
@@ -2413,17 +2407,17 @@
       <w:spacing w:after="0" w:line="240" w:lineRule="auto"/>
     </w:pPr>
   </w:style>
-  <w:style w:type="character" w:customStyle="1" w:styleId="HeaderChar">
-    <w:name w:val="Header Char"/>
-    <w:basedOn w:val="DefaultParagraphFont"/>
-    <w:link w:val="Header"/>
+  <w:style w:type="character" w:customStyle="1" w:styleId="KoptekstChar">
+    <w:name w:val="Koptekst Char"/>
+    <w:basedOn w:val="Standaardalinea-lettertype"/>
+    <w:link w:val="Koptekst"/>
     <w:uiPriority w:val="99"/>
     <w:rsid w:val="00CC3606"/>
   </w:style>
-  <w:style w:type="paragraph" w:styleId="Footer">
+  <w:style w:type="paragraph" w:styleId="Voettekst">
     <w:name w:val="footer"/>
-    <w:basedOn w:val="Normal"/>
-    <w:link w:val="FooterChar"/>
+    <w:basedOn w:val="Standaard"/>
+    <w:link w:val="VoettekstChar"/>
     <w:uiPriority w:val="99"/>
     <w:unhideWhenUsed/>
     <w:rsid w:val="00CC3606"/>
@@ -2435,10 +2429,10 @@
       <w:spacing w:after="0" w:line="240" w:lineRule="auto"/>
     </w:pPr>
   </w:style>
-  <w:style w:type="character" w:customStyle="1" w:styleId="FooterChar">
-    <w:name w:val="Footer Char"/>
-    <w:basedOn w:val="DefaultParagraphFont"/>
-    <w:link w:val="Footer"/>
+  <w:style w:type="character" w:customStyle="1" w:styleId="VoettekstChar">
+    <w:name w:val="Voettekst Char"/>
+    <w:basedOn w:val="Standaardalinea-lettertype"/>
+    <w:link w:val="Voettekst"/>
     <w:uiPriority w:val="99"/>
     <w:rsid w:val="00CC3606"/>
   </w:style>

</xml_diff>